<commit_message>
report till 3.2 ok
</commit_message>
<xml_diff>
--- a/report.docx
+++ b/report.docx
@@ -13,23 +13,20 @@
     <w:p>
       <w:pPr>
         <w:pStyle w:val="Heading3"/>
-        <w:rPr>
-          <w:lang w:val="en-US"/>
-        </w:rPr>
-      </w:pPr>
-      <w:r>
-        <w:t xml:space="preserve">2.1 First </w:t>
-      </w:r>
-      <w:r>
-        <w:rPr>
-          <w:lang w:val="en-US"/>
-        </w:rPr>
-        <w:t>scenario</w:t>
-      </w:r>
-    </w:p>
-    <w:p>
-      <w:r>
-        <w:t>For the first scenario we plotted the reference_measurement</w:t>
+      </w:pPr>
+      <w:r>
+        <w:t>2.1 First scenario</w:t>
+      </w:r>
+    </w:p>
+    <w:p>
+      <w:r>
+        <w:t xml:space="preserve">For the first scenario we plotted the </w:t>
+      </w:r>
+      <w:r>
+        <w:t xml:space="preserve">frequency of the given distribution of the points in the </w:t>
+      </w:r>
+      <w:r>
+        <w:t>reference_measurement</w:t>
       </w:r>
       <w:r>
         <w:t xml:space="preserve">_1 </w:t>
@@ -80,52 +77,6 @@
                 <pic:pic xmlns:pic="http://schemas.openxmlformats.org/drawingml/2006/picture">
                   <pic:nvPicPr>
                     <pic:cNvPr id="1" name="s1_anchor1.png"/>
-                    <pic:cNvPicPr/>
-                  </pic:nvPicPr>
-                  <pic:blipFill>
-                    <a:blip r:embed="rId5" cstate="print">
-                      <a:extLst>
-                        <a:ext uri="{28A0092B-C50C-407E-A947-70E740481C1C}">
-                          <a14:useLocalDpi xmlns:a14="http://schemas.microsoft.com/office/drawing/2010/main" val="0"/>
-                        </a:ext>
-                      </a:extLst>
-                    </a:blip>
-                    <a:stretch>
-                      <a:fillRect/>
-                    </a:stretch>
-                  </pic:blipFill>
-                  <pic:spPr>
-                    <a:xfrm>
-                      <a:off x="0" y="0"/>
-                      <a:ext cx="2459736" cy="1828800"/>
-                    </a:xfrm>
-                    <a:prstGeom prst="rect">
-                      <a:avLst/>
-                    </a:prstGeom>
-                  </pic:spPr>
-                </pic:pic>
-              </a:graphicData>
-            </a:graphic>
-          </wp:inline>
-        </w:drawing>
-      </w:r>
-      <w:r>
-        <w:rPr>
-          <w:noProof/>
-        </w:rPr>
-        <w:drawing>
-          <wp:inline distT="0" distB="0" distL="0" distR="0">
-            <wp:extent cx="2459736" cy="1828800"/>
-            <wp:effectExtent l="0" t="0" r="0" b="0"/>
-            <wp:docPr id="2" name="Picture 2"/>
-            <wp:cNvGraphicFramePr>
-              <a:graphicFrameLocks xmlns:a="http://schemas.openxmlformats.org/drawingml/2006/main" noChangeAspect="1"/>
-            </wp:cNvGraphicFramePr>
-            <a:graphic xmlns:a="http://schemas.openxmlformats.org/drawingml/2006/main">
-              <a:graphicData uri="http://schemas.openxmlformats.org/drawingml/2006/picture">
-                <pic:pic xmlns:pic="http://schemas.openxmlformats.org/drawingml/2006/picture">
-                  <pic:nvPicPr>
-                    <pic:cNvPr id="2" name="s1_anchor2.png"/>
                     <pic:cNvPicPr/>
                   </pic:nvPicPr>
                   <pic:blipFill>
@@ -163,7 +114,7 @@
           <wp:inline distT="0" distB="0" distL="0" distR="0">
             <wp:extent cx="2459736" cy="1828800"/>
             <wp:effectExtent l="0" t="0" r="0" b="0"/>
-            <wp:docPr id="3" name="Picture 3"/>
+            <wp:docPr id="2" name="Picture 2"/>
             <wp:cNvGraphicFramePr>
               <a:graphicFrameLocks xmlns:a="http://schemas.openxmlformats.org/drawingml/2006/main" noChangeAspect="1"/>
             </wp:cNvGraphicFramePr>
@@ -171,7 +122,7 @@
               <a:graphicData uri="http://schemas.openxmlformats.org/drawingml/2006/picture">
                 <pic:pic xmlns:pic="http://schemas.openxmlformats.org/drawingml/2006/picture">
                   <pic:nvPicPr>
-                    <pic:cNvPr id="3" name="s1_anchor3.png"/>
+                    <pic:cNvPr id="2" name="s1_anchor2.png"/>
                     <pic:cNvPicPr/>
                   </pic:nvPicPr>
                   <pic:blipFill>
@@ -209,7 +160,7 @@
           <wp:inline distT="0" distB="0" distL="0" distR="0">
             <wp:extent cx="2459736" cy="1828800"/>
             <wp:effectExtent l="0" t="0" r="0" b="0"/>
-            <wp:docPr id="4" name="Picture 4"/>
+            <wp:docPr id="3" name="Picture 3"/>
             <wp:cNvGraphicFramePr>
               <a:graphicFrameLocks xmlns:a="http://schemas.openxmlformats.org/drawingml/2006/main" noChangeAspect="1"/>
             </wp:cNvGraphicFramePr>
@@ -217,7 +168,7 @@
               <a:graphicData uri="http://schemas.openxmlformats.org/drawingml/2006/picture">
                 <pic:pic xmlns:pic="http://schemas.openxmlformats.org/drawingml/2006/picture">
                   <pic:nvPicPr>
-                    <pic:cNvPr id="4" name="s1_anchor4.png"/>
+                    <pic:cNvPr id="3" name="s1_anchor3.png"/>
                     <pic:cNvPicPr/>
                   </pic:nvPicPr>
                   <pic:blipFill>
@@ -247,45 +198,15 @@
           </wp:inline>
         </w:drawing>
       </w:r>
-    </w:p>
-    <w:p>
-      <w:r>
-        <w:t>As we can see the distribution is a typical Gaussian</w:t>
-      </w:r>
-      <w:r>
-        <w:t xml:space="preserve"> distribution.</w:t>
-      </w:r>
-    </w:p>
-    <w:p>
-      <w:pPr>
-        <w:pStyle w:val="Heading3"/>
-      </w:pPr>
-      <w:r>
-        <w:t>2.2 Second Scenario</w:t>
-      </w:r>
-    </w:p>
-    <w:p>
-      <w:r>
-        <w:t xml:space="preserve">We plotted the distribution as </w:t>
-      </w:r>
-      <w:r>
-        <w:t>in the first scenario with the following output:</w:t>
-      </w:r>
       <w:r>
         <w:rPr>
           <w:noProof/>
         </w:rPr>
-        <w:t xml:space="preserve"> </w:t>
-      </w:r>
-      <w:r>
-        <w:rPr>
-          <w:noProof/>
-        </w:rPr>
         <w:drawing>
-          <wp:inline distT="0" distB="0" distL="0" distR="0" wp14:anchorId="757B0D66" wp14:editId="0CBDF932">
+          <wp:inline distT="0" distB="0" distL="0" distR="0">
             <wp:extent cx="2459736" cy="1828800"/>
             <wp:effectExtent l="0" t="0" r="0" b="0"/>
-            <wp:docPr id="5" name="Picture 5"/>
+            <wp:docPr id="4" name="Picture 4"/>
             <wp:cNvGraphicFramePr>
               <a:graphicFrameLocks xmlns:a="http://schemas.openxmlformats.org/drawingml/2006/main" noChangeAspect="1"/>
             </wp:cNvGraphicFramePr>
@@ -293,7 +214,7 @@
               <a:graphicData uri="http://schemas.openxmlformats.org/drawingml/2006/picture">
                 <pic:pic xmlns:pic="http://schemas.openxmlformats.org/drawingml/2006/picture">
                   <pic:nvPicPr>
-                    <pic:cNvPr id="5" name="s2_anchor1.png"/>
+                    <pic:cNvPr id="4" name="s1_anchor4.png"/>
                     <pic:cNvPicPr/>
                   </pic:nvPicPr>
                   <pic:blipFill>
@@ -323,15 +244,51 @@
           </wp:inline>
         </w:drawing>
       </w:r>
+    </w:p>
+    <w:p>
+      <w:r>
+        <w:t>As we can see the distribution is a typical Gaussian</w:t>
+      </w:r>
+      <w:r>
+        <w:t xml:space="preserve"> distribution.</w:t>
+      </w:r>
+    </w:p>
+    <w:p>
+      <w:pPr>
+        <w:pStyle w:val="Heading3"/>
+      </w:pPr>
+      <w:r>
+        <w:t>2.2 Second Scenario</w:t>
+      </w:r>
+    </w:p>
+    <w:p>
+      <w:r>
+        <w:t xml:space="preserve">We plotted the </w:t>
+      </w:r>
+      <w:r>
+        <w:t xml:space="preserve">frequency of the </w:t>
+      </w:r>
+      <w:r>
+        <w:t xml:space="preserve">distribution as </w:t>
+      </w:r>
+      <w:r>
+        <w:t>in the first scenario with the following output:</w:t>
+      </w:r>
       <w:r>
         <w:rPr>
           <w:noProof/>
         </w:rPr>
+        <w:t xml:space="preserve"> </w:t>
+      </w:r>
+      <w:r>
+        <w:rPr>
+          <w:noProof/>
+        </w:rPr>
         <w:drawing>
-          <wp:inline distT="0" distB="0" distL="0" distR="0" wp14:anchorId="6E7E676C" wp14:editId="02529F89">
+          <wp:inline distT="0" distB="0" distL="0" distR="0" wp14:anchorId="757B0D66" wp14:editId="0CBDF932">
             <wp:extent cx="2459736" cy="1828800"/>
             <wp:effectExtent l="0" t="0" r="0" b="0"/>
-            <wp:docPr id="7" name="Picture 7"/>
+            <wp:docPr id="5" name="Picture 5"/>
             <wp:cNvGraphicFramePr>
               <a:graphicFrameLocks xmlns:a="http://schemas.openxmlformats.org/drawingml/2006/main" noChangeAspect="1"/>
             </wp:cNvGraphicFramePr>
@@ -339,7 +296,7 @@
               <a:graphicData uri="http://schemas.openxmlformats.org/drawingml/2006/picture">
                 <pic:pic xmlns:pic="http://schemas.openxmlformats.org/drawingml/2006/picture">
                   <pic:nvPicPr>
-                    <pic:cNvPr id="7" name="s2_anchor3.png"/>
+                    <pic:cNvPr id="5" name="s2_anchor1.png"/>
                     <pic:cNvPicPr/>
                   </pic:nvPicPr>
                   <pic:blipFill>
@@ -369,18 +326,15 @@
           </wp:inline>
         </w:drawing>
       </w:r>
-    </w:p>
-    <w:p>
       <w:r>
         <w:rPr>
           <w:noProof/>
         </w:rPr>
-        <w:lastRenderedPageBreak/>
         <w:drawing>
-          <wp:inline distT="0" distB="0" distL="0" distR="0" wp14:anchorId="159AC823" wp14:editId="6DFC98D7">
+          <wp:inline distT="0" distB="0" distL="0" distR="0" wp14:anchorId="6E7E676C" wp14:editId="02529F89">
             <wp:extent cx="2459736" cy="1828800"/>
             <wp:effectExtent l="0" t="0" r="0" b="0"/>
-            <wp:docPr id="6" name="Picture 6"/>
+            <wp:docPr id="7" name="Picture 7"/>
             <wp:cNvGraphicFramePr>
               <a:graphicFrameLocks xmlns:a="http://schemas.openxmlformats.org/drawingml/2006/main" noChangeAspect="1"/>
             </wp:cNvGraphicFramePr>
@@ -388,7 +342,7 @@
               <a:graphicData uri="http://schemas.openxmlformats.org/drawingml/2006/picture">
                 <pic:pic xmlns:pic="http://schemas.openxmlformats.org/drawingml/2006/picture">
                   <pic:nvPicPr>
-                    <pic:cNvPr id="6" name="s2_anchor2.png"/>
+                    <pic:cNvPr id="7" name="s2_anchor3.png"/>
                     <pic:cNvPicPr/>
                   </pic:nvPicPr>
                   <pic:blipFill>
@@ -418,15 +372,18 @@
           </wp:inline>
         </w:drawing>
       </w:r>
+    </w:p>
+    <w:p>
       <w:r>
         <w:rPr>
           <w:noProof/>
         </w:rPr>
+        <w:lastRenderedPageBreak/>
         <w:drawing>
-          <wp:inline distT="0" distB="0" distL="0" distR="0">
+          <wp:inline distT="0" distB="0" distL="0" distR="0" wp14:anchorId="159AC823" wp14:editId="6DFC98D7">
             <wp:extent cx="2459736" cy="1828800"/>
             <wp:effectExtent l="0" t="0" r="0" b="0"/>
-            <wp:docPr id="8" name="Picture 8"/>
+            <wp:docPr id="6" name="Picture 6"/>
             <wp:cNvGraphicFramePr>
               <a:graphicFrameLocks xmlns:a="http://schemas.openxmlformats.org/drawingml/2006/main" noChangeAspect="1"/>
             </wp:cNvGraphicFramePr>
@@ -434,7 +391,7 @@
               <a:graphicData uri="http://schemas.openxmlformats.org/drawingml/2006/picture">
                 <pic:pic xmlns:pic="http://schemas.openxmlformats.org/drawingml/2006/picture">
                   <pic:nvPicPr>
-                    <pic:cNvPr id="8" name="s2_anchor4.png"/>
+                    <pic:cNvPr id="6" name="s2_anchor2.png"/>
                     <pic:cNvPicPr/>
                   </pic:nvPicPr>
                   <pic:blipFill>
@@ -464,32 +421,6 @@
           </wp:inline>
         </w:drawing>
       </w:r>
-    </w:p>
-    <w:p>
-      <w:r>
-        <w:t xml:space="preserve">By looking at the plots it’s pretty clear that the measurements of the first anchor are following the Exponential model and the other 3 the </w:t>
-      </w:r>
-      <w:proofErr w:type="spellStart"/>
-      <w:r>
-        <w:t>Guassian</w:t>
-      </w:r>
-      <w:proofErr w:type="spellEnd"/>
-      <w:r>
-        <w:t xml:space="preserve"> as in the first scenario. </w:t>
-      </w:r>
-    </w:p>
-    <w:p>
-      <w:pPr>
-        <w:pStyle w:val="Heading3"/>
-      </w:pPr>
-      <w:r>
-        <w:t>2.3 Third Scenario</w:t>
-      </w:r>
-    </w:p>
-    <w:p>
-      <w:r>
-        <w:t>As in the others scenarios we first looked at the distribution in the plots:</w:t>
-      </w:r>
       <w:r>
         <w:rPr>
           <w:noProof/>
@@ -498,7 +429,7 @@
           <wp:inline distT="0" distB="0" distL="0" distR="0">
             <wp:extent cx="2459736" cy="1828800"/>
             <wp:effectExtent l="0" t="0" r="0" b="0"/>
-            <wp:docPr id="9" name="Picture 9"/>
+            <wp:docPr id="8" name="Picture 8"/>
             <wp:cNvGraphicFramePr>
               <a:graphicFrameLocks xmlns:a="http://schemas.openxmlformats.org/drawingml/2006/main" noChangeAspect="1"/>
             </wp:cNvGraphicFramePr>
@@ -506,7 +437,7 @@
               <a:graphicData uri="http://schemas.openxmlformats.org/drawingml/2006/picture">
                 <pic:pic xmlns:pic="http://schemas.openxmlformats.org/drawingml/2006/picture">
                   <pic:nvPicPr>
-                    <pic:cNvPr id="9" name="s3_anchor4.png"/>
+                    <pic:cNvPr id="8" name="s2_anchor4.png"/>
                     <pic:cNvPicPr/>
                   </pic:nvPicPr>
                   <pic:blipFill>
@@ -536,6 +467,36 @@
           </wp:inline>
         </w:drawing>
       </w:r>
+    </w:p>
+    <w:p>
+      <w:r>
+        <w:t>By looking at the plots it’s pretty clear that the measurements of the first anchor are following the Exponential model and the other 3 the G</w:t>
+      </w:r>
+      <w:r>
+        <w:t>au</w:t>
+      </w:r>
+      <w:r>
+        <w:t xml:space="preserve">ssian as in the first scenario. </w:t>
+      </w:r>
+    </w:p>
+    <w:p>
+      <w:pPr>
+        <w:pStyle w:val="Heading3"/>
+      </w:pPr>
+      <w:r>
+        <w:t>2.3 Third Scenario</w:t>
+      </w:r>
+    </w:p>
+    <w:p>
+      <w:r>
+        <w:t xml:space="preserve">As in the others scenarios we first looked at the </w:t>
+      </w:r>
+      <w:r>
+        <w:t xml:space="preserve">frequency of the </w:t>
+      </w:r>
+      <w:r>
+        <w:t>distribution in the plots:</w:t>
+      </w:r>
       <w:r>
         <w:rPr>
           <w:noProof/>
@@ -544,7 +505,7 @@
           <wp:inline distT="0" distB="0" distL="0" distR="0">
             <wp:extent cx="2459736" cy="1828800"/>
             <wp:effectExtent l="0" t="0" r="0" b="0"/>
-            <wp:docPr id="10" name="Picture 10"/>
+            <wp:docPr id="9" name="Picture 9"/>
             <wp:cNvGraphicFramePr>
               <a:graphicFrameLocks xmlns:a="http://schemas.openxmlformats.org/drawingml/2006/main" noChangeAspect="1"/>
             </wp:cNvGraphicFramePr>
@@ -552,7 +513,7 @@
               <a:graphicData uri="http://schemas.openxmlformats.org/drawingml/2006/picture">
                 <pic:pic xmlns:pic="http://schemas.openxmlformats.org/drawingml/2006/picture">
                   <pic:nvPicPr>
-                    <pic:cNvPr id="10" name="s3_anchor1.png"/>
+                    <pic:cNvPr id="9" name="s3_anchor4.png"/>
                     <pic:cNvPicPr/>
                   </pic:nvPicPr>
                   <pic:blipFill>
@@ -590,7 +551,7 @@
           <wp:inline distT="0" distB="0" distL="0" distR="0">
             <wp:extent cx="2459736" cy="1828800"/>
             <wp:effectExtent l="0" t="0" r="0" b="0"/>
-            <wp:docPr id="11" name="Picture 11"/>
+            <wp:docPr id="10" name="Picture 10"/>
             <wp:cNvGraphicFramePr>
               <a:graphicFrameLocks xmlns:a="http://schemas.openxmlformats.org/drawingml/2006/main" noChangeAspect="1"/>
             </wp:cNvGraphicFramePr>
@@ -598,7 +559,7 @@
               <a:graphicData uri="http://schemas.openxmlformats.org/drawingml/2006/picture">
                 <pic:pic xmlns:pic="http://schemas.openxmlformats.org/drawingml/2006/picture">
                   <pic:nvPicPr>
-                    <pic:cNvPr id="11" name="s3_anchor2.png"/>
+                    <pic:cNvPr id="10" name="s3_anchor1.png"/>
                     <pic:cNvPicPr/>
                   </pic:nvPicPr>
                   <pic:blipFill>
@@ -636,6 +597,52 @@
           <wp:inline distT="0" distB="0" distL="0" distR="0">
             <wp:extent cx="2459736" cy="1828800"/>
             <wp:effectExtent l="0" t="0" r="0" b="0"/>
+            <wp:docPr id="11" name="Picture 11"/>
+            <wp:cNvGraphicFramePr>
+              <a:graphicFrameLocks xmlns:a="http://schemas.openxmlformats.org/drawingml/2006/main" noChangeAspect="1"/>
+            </wp:cNvGraphicFramePr>
+            <a:graphic xmlns:a="http://schemas.openxmlformats.org/drawingml/2006/main">
+              <a:graphicData uri="http://schemas.openxmlformats.org/drawingml/2006/picture">
+                <pic:pic xmlns:pic="http://schemas.openxmlformats.org/drawingml/2006/picture">
+                  <pic:nvPicPr>
+                    <pic:cNvPr id="11" name="s3_anchor2.png"/>
+                    <pic:cNvPicPr/>
+                  </pic:nvPicPr>
+                  <pic:blipFill>
+                    <a:blip r:embed="rId16" cstate="print">
+                      <a:extLst>
+                        <a:ext uri="{28A0092B-C50C-407E-A947-70E740481C1C}">
+                          <a14:useLocalDpi xmlns:a14="http://schemas.microsoft.com/office/drawing/2010/main" val="0"/>
+                        </a:ext>
+                      </a:extLst>
+                    </a:blip>
+                    <a:stretch>
+                      <a:fillRect/>
+                    </a:stretch>
+                  </pic:blipFill>
+                  <pic:spPr>
+                    <a:xfrm>
+                      <a:off x="0" y="0"/>
+                      <a:ext cx="2459736" cy="1828800"/>
+                    </a:xfrm>
+                    <a:prstGeom prst="rect">
+                      <a:avLst/>
+                    </a:prstGeom>
+                  </pic:spPr>
+                </pic:pic>
+              </a:graphicData>
+            </a:graphic>
+          </wp:inline>
+        </w:drawing>
+      </w:r>
+      <w:r>
+        <w:rPr>
+          <w:noProof/>
+        </w:rPr>
+        <w:drawing>
+          <wp:inline distT="0" distB="0" distL="0" distR="0">
+            <wp:extent cx="2459736" cy="1828800"/>
+            <wp:effectExtent l="0" t="0" r="0" b="0"/>
             <wp:docPr id="12" name="Picture 12"/>
             <wp:cNvGraphicFramePr>
               <a:graphicFrameLocks xmlns:a="http://schemas.openxmlformats.org/drawingml/2006/main" noChangeAspect="1"/>
@@ -648,7 +655,7 @@
                     <pic:cNvPicPr/>
                   </pic:nvPicPr>
                   <pic:blipFill>
-                    <a:blip r:embed="rId16" cstate="print">
+                    <a:blip r:embed="rId17" cstate="print">
                       <a:extLst>
                         <a:ext uri="{28A0092B-C50C-407E-A947-70E740481C1C}">
                           <a14:useLocalDpi xmlns:a14="http://schemas.microsoft.com/office/drawing/2010/main" val="0"/>
@@ -824,7 +831,7 @@
             <m:fPr>
               <m:ctrlPr>
                 <w:rPr>
-                  <w:rFonts w:ascii="Cambria Math"/>
+                  <w:rFonts w:ascii="Cambria Math" w:hAnsi="Cambria Math"/>
                 </w:rPr>
               </m:ctrlPr>
             </m:fPr>
@@ -843,7 +850,7 @@
                   <m:limLoc m:val="undOvr"/>
                   <m:ctrlPr>
                     <w:rPr>
-                      <w:rFonts w:ascii="Cambria Math"/>
+                      <w:rFonts w:ascii="Cambria Math" w:hAnsi="Cambria Math"/>
                       <w:i/>
                     </w:rPr>
                   </m:ctrlPr>
@@ -1466,32 +1473,80 @@
         <w:rPr>
           <w:vertAlign w:val="superscript"/>
         </w:rPr>
-        <w:t>t + 1)</w:t>
-      </w:r>
-      <w:r>
-        <w:rPr>
-          <w:vertAlign w:val="superscript"/>
-        </w:rPr>
+        <w:t xml:space="preserve">t + 1) </w:t>
+      </w:r>
+      <w:r>
+        <w:t xml:space="preserve">until tolerance or the maximum number of interaction is reached and then return the founded point to the calling function. </w:t>
+      </w:r>
+      <w:r>
+        <w:t>We’</w:t>
+      </w:r>
+      <w:r>
+        <w:t>ve cho</w:t>
+      </w:r>
+      <w:r>
+        <w:t>se</w:t>
+      </w:r>
+      <w:r>
+        <w:t>n</w:t>
+      </w:r>
+      <w:r>
+        <w:t xml:space="preserve"> a tolerance of 10</w:t>
+      </w:r>
+      <w:proofErr w:type="gramStart"/>
+      <w:r>
+        <w:t>^(</w:t>
+      </w:r>
+      <w:proofErr w:type="gramEnd"/>
+      <w:r>
+        <w:t xml:space="preserve">-4) for having a good precision but not too many steps. With this tolerance our function never reach more than </w:t>
+      </w:r>
+      <w:r>
+        <w:t>9</w:t>
+      </w:r>
+      <w:r>
         <w:t xml:space="preserve"> </w:t>
       </w:r>
       <w:r>
-        <w:t xml:space="preserve">until tolerance or the maximum number of interaction is reached and then return the founded point to the calling function. After we’ve estimated one point for each measurement we can calculate the errors thanks to </w:t>
+        <w:t xml:space="preserve">interaction, we’ve chosen 8 as </w:t>
       </w:r>
       <w:proofErr w:type="spellStart"/>
       <w:r>
+        <w:t>max_iter</w:t>
+      </w:r>
+      <w:proofErr w:type="spellEnd"/>
+      <w:r>
+        <w:t xml:space="preserve">  for maintaining a good precision but letting the function exit because of reaching the maximum number of interaction only a few times</w:t>
+      </w:r>
+      <w:r>
+        <w:t xml:space="preserve">. </w:t>
+      </w:r>
+      <w:r>
+        <w:t>After we’ve estimated one point for each measurement</w:t>
+      </w:r>
+      <w:r>
+        <w:t xml:space="preserve"> and saved all the points into an array we’ve calculated the squared errors between the founded point and </w:t>
+      </w:r>
+      <w:proofErr w:type="spellStart"/>
+      <w:r>
         <w:t>p_true</w:t>
       </w:r>
       <w:proofErr w:type="spellEnd"/>
       <w:r>
-        <w:t xml:space="preserve"> (given) and the mean and variance of these errors thanks to </w:t>
+        <w:t xml:space="preserve">. We saved all the errors into a list and with the statistics functions </w:t>
       </w:r>
       <w:proofErr w:type="spellStart"/>
+      <w:proofErr w:type="gramStart"/>
       <w:r>
         <w:t>stastistics.mean</w:t>
       </w:r>
       <w:proofErr w:type="spellEnd"/>
       <w:r>
-        <w:t xml:space="preserve"> and </w:t>
+        <w:t>(</w:t>
+      </w:r>
+      <w:proofErr w:type="gramEnd"/>
+      <w:r>
+        <w:t xml:space="preserve">) and </w:t>
       </w:r>
       <w:proofErr w:type="spellStart"/>
       <w:r>
@@ -1499,29 +1554,53 @@
       </w:r>
       <w:proofErr w:type="spellEnd"/>
       <w:r>
-        <w:t>.</w:t>
-      </w:r>
-    </w:p>
-    <w:p>
-      <w:r>
+        <w:t>() we’</w:t>
+      </w:r>
+      <w:r>
+        <w:t xml:space="preserve">ve </w:t>
+      </w:r>
+      <w:r>
+        <w:t>calculated the mean and variance of the errors for each scenario. A</w:t>
+      </w:r>
+      <w:r>
+        <w:t>fter the calculations have been completed</w:t>
+      </w:r>
+      <w:r>
+        <w:t xml:space="preserve"> we called the function </w:t>
+      </w:r>
+      <w:proofErr w:type="spellStart"/>
+      <w:r>
+        <w:t>ecdf</w:t>
+      </w:r>
+      <w:proofErr w:type="spellEnd"/>
+      <w:r>
+        <w:t xml:space="preserve"> and printed out the graph of the CDF-function and we printed out different type of graph for analyzing our results. Our plots and our analysis is in the pages below. Finally we performed all these steps again excluding the first anchor from the calculus for the second scenario.</w:t>
+      </w:r>
+    </w:p>
+    <w:p>
+      <w:pPr>
+        <w:rPr>
+          <w:noProof/>
+        </w:rPr>
+      </w:pPr>
+      <w:r>
+        <w:rPr>
+          <w:noProof/>
+        </w:rPr>
         <w:lastRenderedPageBreak/>
-        <w:t>These are the resulting plots of all the estimated points for each scenario:</w:t>
-      </w:r>
-      <w:r>
-        <w:rPr>
-          <w:noProof/>
-        </w:rPr>
-        <w:t xml:space="preserve"> </w:t>
-      </w:r>
-      <w:r>
-        <w:rPr>
-          <w:noProof/>
-        </w:rPr>
         <w:drawing>
-          <wp:inline distT="0" distB="0" distL="0" distR="0" wp14:anchorId="211C088A" wp14:editId="4B8058F8">
-            <wp:extent cx="3438144" cy="2560320"/>
-            <wp:effectExtent l="0" t="0" r="0" b="0"/>
-            <wp:docPr id="13" name="Picture 13"/>
+          <wp:anchor distT="0" distB="0" distL="114300" distR="114300" simplePos="0" relativeHeight="251670528" behindDoc="0" locked="0" layoutInCell="1" allowOverlap="1" wp14:anchorId="43034A5D" wp14:editId="704899CA">
+            <wp:simplePos x="0" y="0"/>
+            <wp:positionH relativeFrom="column">
+              <wp:posOffset>-160655</wp:posOffset>
+            </wp:positionH>
+            <wp:positionV relativeFrom="paragraph">
+              <wp:posOffset>212725</wp:posOffset>
+            </wp:positionV>
+            <wp:extent cx="3291840" cy="2468880"/>
+            <wp:effectExtent l="0" t="0" r="3810" b="7620"/>
+            <wp:wrapSquare wrapText="bothSides"/>
+            <wp:docPr id="27" name="Picture 27"/>
             <wp:cNvGraphicFramePr>
               <a:graphicFrameLocks xmlns:a="http://schemas.openxmlformats.org/drawingml/2006/main" noChangeAspect="1"/>
             </wp:cNvGraphicFramePr>
@@ -1529,53 +1608,7 @@
               <a:graphicData uri="http://schemas.openxmlformats.org/drawingml/2006/picture">
                 <pic:pic xmlns:pic="http://schemas.openxmlformats.org/drawingml/2006/picture">
                   <pic:nvPicPr>
-                    <pic:cNvPr id="13" name="s1_points.png"/>
-                    <pic:cNvPicPr/>
-                  </pic:nvPicPr>
-                  <pic:blipFill>
-                    <a:blip r:embed="rId17">
-                      <a:extLst>
-                        <a:ext uri="{28A0092B-C50C-407E-A947-70E740481C1C}">
-                          <a14:useLocalDpi xmlns:a14="http://schemas.microsoft.com/office/drawing/2010/main" val="0"/>
-                        </a:ext>
-                      </a:extLst>
-                    </a:blip>
-                    <a:stretch>
-                      <a:fillRect/>
-                    </a:stretch>
-                  </pic:blipFill>
-                  <pic:spPr>
-                    <a:xfrm>
-                      <a:off x="0" y="0"/>
-                      <a:ext cx="3438144" cy="2560320"/>
-                    </a:xfrm>
-                    <a:prstGeom prst="rect">
-                      <a:avLst/>
-                    </a:prstGeom>
-                  </pic:spPr>
-                </pic:pic>
-              </a:graphicData>
-            </a:graphic>
-          </wp:inline>
-        </w:drawing>
-      </w:r>
-      <w:r>
-        <w:rPr>
-          <w:noProof/>
-        </w:rPr>
-        <w:drawing>
-          <wp:inline distT="0" distB="0" distL="0" distR="0" wp14:anchorId="03D0384B" wp14:editId="660C3E01">
-            <wp:extent cx="3438144" cy="2560320"/>
-            <wp:effectExtent l="0" t="0" r="0" b="0"/>
-            <wp:docPr id="14" name="Picture 14"/>
-            <wp:cNvGraphicFramePr>
-              <a:graphicFrameLocks xmlns:a="http://schemas.openxmlformats.org/drawingml/2006/main" noChangeAspect="1"/>
-            </wp:cNvGraphicFramePr>
-            <a:graphic xmlns:a="http://schemas.openxmlformats.org/drawingml/2006/main">
-              <a:graphicData uri="http://schemas.openxmlformats.org/drawingml/2006/picture">
-                <pic:pic xmlns:pic="http://schemas.openxmlformats.org/drawingml/2006/picture">
-                  <pic:nvPicPr>
-                    <pic:cNvPr id="14" name="s2_points.png"/>
+                    <pic:cNvPr id="27" name="s1_points.png"/>
                     <pic:cNvPicPr/>
                   </pic:nvPicPr>
                   <pic:blipFill>
@@ -1593,7 +1626,7 @@
                   <pic:spPr>
                     <a:xfrm>
                       <a:off x="0" y="0"/>
-                      <a:ext cx="3438144" cy="2560320"/>
+                      <a:ext cx="3291840" cy="2468880"/>
                     </a:xfrm>
                     <a:prstGeom prst="rect">
                       <a:avLst/>
@@ -1602,20 +1635,355 @@
                 </pic:pic>
               </a:graphicData>
             </a:graphic>
-          </wp:inline>
+            <wp14:sizeRelH relativeFrom="page">
+              <wp14:pctWidth>0</wp14:pctWidth>
+            </wp14:sizeRelH>
+            <wp14:sizeRelV relativeFrom="page">
+              <wp14:pctHeight>0</wp14:pctHeight>
+            </wp14:sizeRelV>
+          </wp:anchor>
         </w:drawing>
       </w:r>
-    </w:p>
-    <w:p>
+      <w:r>
+        <w:t>These are the resulting plots of all the estimated points for each scenario:</w:t>
+      </w:r>
       <w:r>
         <w:rPr>
           <w:noProof/>
         </w:rPr>
+        <w:t xml:space="preserve"> </w:t>
+      </w:r>
+    </w:p>
+    <w:p>
+      <w:r>
+        <w:rPr>
+          <w:noProof/>
+        </w:rPr>
+        <mc:AlternateContent>
+          <mc:Choice Requires="wps">
+            <w:drawing>
+              <wp:anchor distT="45720" distB="45720" distL="114300" distR="114300" simplePos="0" relativeHeight="251660288" behindDoc="0" locked="0" layoutInCell="1" allowOverlap="0" wp14:anchorId="4A6334CC" wp14:editId="5AED5292">
+                <wp:simplePos x="0" y="0"/>
+                <wp:positionH relativeFrom="column">
+                  <wp:posOffset>3169285</wp:posOffset>
+                </wp:positionH>
+                <wp:positionV relativeFrom="paragraph">
+                  <wp:posOffset>216535</wp:posOffset>
+                </wp:positionV>
+                <wp:extent cx="2599690" cy="1905000"/>
+                <wp:effectExtent l="0" t="0" r="10160" b="19050"/>
+                <wp:wrapSquare wrapText="bothSides"/>
+                <wp:docPr id="217" name="Text Box 2"/>
+                <wp:cNvGraphicFramePr>
+                  <a:graphicFrameLocks xmlns:a="http://schemas.openxmlformats.org/drawingml/2006/main"/>
+                </wp:cNvGraphicFramePr>
+                <a:graphic xmlns:a="http://schemas.openxmlformats.org/drawingml/2006/main">
+                  <a:graphicData uri="http://schemas.microsoft.com/office/word/2010/wordprocessingShape">
+                    <wps:wsp>
+                      <wps:cNvSpPr txBox="1">
+                        <a:spLocks noChangeArrowheads="1"/>
+                      </wps:cNvSpPr>
+                      <wps:spPr bwMode="auto">
+                        <a:xfrm>
+                          <a:off x="0" y="0"/>
+                          <a:ext cx="2599690" cy="1905000"/>
+                        </a:xfrm>
+                        <a:prstGeom prst="rect">
+                          <a:avLst/>
+                        </a:prstGeom>
+                        <a:solidFill>
+                          <a:srgbClr val="FFFFFF"/>
+                        </a:solidFill>
+                        <a:ln w="9525">
+                          <a:solidFill>
+                            <a:srgbClr val="000000"/>
+                          </a:solidFill>
+                          <a:miter lim="800000"/>
+                          <a:headEnd/>
+                          <a:tailEnd/>
+                        </a:ln>
+                      </wps:spPr>
+                      <wps:txbx>
+                        <w:txbxContent>
+                          <w:p>
+                            <w:r>
+                              <w:rPr>
+                                <w:b/>
+                              </w:rPr>
+                              <w:t>Scenario 1:</w:t>
+                            </w:r>
+                            <w:r>
+                              <w:t xml:space="preserve"> </w:t>
+                            </w:r>
+                            <w:r>
+                              <w:t xml:space="preserve">As we can see the distribution of the results of the least squares estimation for the first scenario looks pretty </w:t>
+                            </w:r>
+                            <w:r>
+                              <w:t>homogeneous</w:t>
+                            </w:r>
+                            <w:r>
+                              <w:t xml:space="preserve"> distributed. This is probably due to the G</w:t>
+                            </w:r>
+                            <w:r>
+                              <w:t>aussian model adopted</w:t>
+                            </w:r>
+                          </w:p>
+                        </w:txbxContent>
+                      </wps:txbx>
+                      <wps:bodyPr rot="0" vert="horz" wrap="square" lIns="91440" tIns="45720" rIns="91440" bIns="45720" anchor="t" anchorCtr="0">
+                        <a:noAutofit/>
+                      </wps:bodyPr>
+                    </wps:wsp>
+                  </a:graphicData>
+                </a:graphic>
+                <wp14:sizeRelH relativeFrom="margin">
+                  <wp14:pctWidth>0</wp14:pctWidth>
+                </wp14:sizeRelH>
+                <wp14:sizeRelV relativeFrom="margin">
+                  <wp14:pctHeight>0</wp14:pctHeight>
+                </wp14:sizeRelV>
+              </wp:anchor>
+            </w:drawing>
+          </mc:Choice>
+          <mc:Fallback>
+            <w:pict>
+              <v:shapetype w14:anchorId="4A6334CC" id="_x0000_t202" coordsize="21600,21600" o:spt="202" path="m,l,21600r21600,l21600,xe">
+                <v:stroke joinstyle="miter"/>
+                <v:path gradientshapeok="t" o:connecttype="rect"/>
+              </v:shapetype>
+              <v:shape id="Text Box 2" o:spid="_x0000_s1026" type="#_x0000_t202" style="position:absolute;margin-left:249.55pt;margin-top:17.05pt;width:204.7pt;height:150pt;z-index:251660288;visibility:visible;mso-wrap-style:square;mso-width-percent:0;mso-height-percent:0;mso-wrap-distance-left:9pt;mso-wrap-distance-top:3.6pt;mso-wrap-distance-right:9pt;mso-wrap-distance-bottom:3.6pt;mso-position-horizontal:absolute;mso-position-horizontal-relative:text;mso-position-vertical:absolute;mso-position-vertical-relative:text;mso-width-percent:0;mso-height-percent:0;mso-width-relative:margin;mso-height-relative:margin;v-text-anchor:top" o:gfxdata="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" o:allowoverlap="f">
+                <v:textbox>
+                  <w:txbxContent>
+                    <w:p>
+                      <w:r>
+                        <w:rPr>
+                          <w:b/>
+                        </w:rPr>
+                        <w:t>Scenario 1:</w:t>
+                      </w:r>
+                      <w:r>
+                        <w:t xml:space="preserve"> </w:t>
+                      </w:r>
+                      <w:r>
+                        <w:t xml:space="preserve">As we can see the distribution of the results of the least squares estimation for the first scenario looks pretty </w:t>
+                      </w:r>
+                      <w:r>
+                        <w:t>homogeneous</w:t>
+                      </w:r>
+                      <w:r>
+                        <w:t xml:space="preserve"> distributed. This is probably due to the G</w:t>
+                      </w:r>
+                      <w:r>
+                        <w:t>aussian model adopted</w:t>
+                      </w:r>
+                    </w:p>
+                  </w:txbxContent>
+                </v:textbox>
+                <w10:wrap type="square"/>
+              </v:shape>
+            </w:pict>
+          </mc:Fallback>
+        </mc:AlternateContent>
+      </w:r>
+    </w:p>
+    <w:p>
+      <w:r>
+        <w:rPr>
+          <w:noProof/>
+        </w:rPr>
+        <mc:AlternateContent>
+          <mc:Choice Requires="wps">
+            <w:drawing>
+              <wp:anchor distT="45720" distB="45720" distL="114300" distR="114300" simplePos="0" relativeHeight="251662336" behindDoc="1" locked="0" layoutInCell="1" allowOverlap="0" wp14:anchorId="10B2CCAE" wp14:editId="3662ED7A">
+                <wp:simplePos x="0" y="0"/>
+                <wp:positionH relativeFrom="margin">
+                  <wp:posOffset>3161665</wp:posOffset>
+                </wp:positionH>
+                <wp:positionV relativeFrom="paragraph">
+                  <wp:posOffset>2361565</wp:posOffset>
+                </wp:positionV>
+                <wp:extent cx="2567940" cy="1943100"/>
+                <wp:effectExtent l="0" t="0" r="22860" b="19050"/>
+                <wp:wrapTight wrapText="bothSides">
+                  <wp:wrapPolygon edited="0">
+                    <wp:start x="0" y="0"/>
+                    <wp:lineTo x="0" y="21600"/>
+                    <wp:lineTo x="21632" y="21600"/>
+                    <wp:lineTo x="21632" y="0"/>
+                    <wp:lineTo x="0" y="0"/>
+                  </wp:wrapPolygon>
+                </wp:wrapTight>
+                <wp:docPr id="22" name="Text Box 2"/>
+                <wp:cNvGraphicFramePr>
+                  <a:graphicFrameLocks xmlns:a="http://schemas.openxmlformats.org/drawingml/2006/main"/>
+                </wp:cNvGraphicFramePr>
+                <a:graphic xmlns:a="http://schemas.openxmlformats.org/drawingml/2006/main">
+                  <a:graphicData uri="http://schemas.microsoft.com/office/word/2010/wordprocessingShape">
+                    <wps:wsp>
+                      <wps:cNvSpPr txBox="1">
+                        <a:spLocks noChangeArrowheads="1"/>
+                      </wps:cNvSpPr>
+                      <wps:spPr bwMode="auto">
+                        <a:xfrm>
+                          <a:off x="0" y="0"/>
+                          <a:ext cx="2567940" cy="1943100"/>
+                        </a:xfrm>
+                        <a:prstGeom prst="rect">
+                          <a:avLst/>
+                        </a:prstGeom>
+                        <a:solidFill>
+                          <a:srgbClr val="FFFFFF"/>
+                        </a:solidFill>
+                        <a:ln w="9525">
+                          <a:solidFill>
+                            <a:srgbClr val="000000"/>
+                          </a:solidFill>
+                          <a:miter lim="800000"/>
+                          <a:headEnd/>
+                          <a:tailEnd/>
+                        </a:ln>
+                      </wps:spPr>
+                      <wps:txbx>
+                        <w:txbxContent>
+                          <w:p>
+                            <w:r>
+                              <w:rPr>
+                                <w:b/>
+                              </w:rPr>
+                              <w:t xml:space="preserve">Scenario </w:t>
+                            </w:r>
+                            <w:r>
+                              <w:rPr>
+                                <w:b/>
+                              </w:rPr>
+                              <w:t>2</w:t>
+                            </w:r>
+                            <w:r>
+                              <w:rPr>
+                                <w:b/>
+                              </w:rPr>
+                              <w:t>:</w:t>
+                            </w:r>
+                            <w:r>
+                              <w:t xml:space="preserve"> </w:t>
+                            </w:r>
+                            <w:r>
+                              <w:t xml:space="preserve">As in the first scenario the points are pretty homogeneous distributed except for some points </w:t>
+                            </w:r>
+                            <w:r>
+                              <w:t>at the bottom left of the graph</w:t>
+                            </w:r>
+                            <w:r>
+                              <w:t>. This is probably due the errors in measurements of the first anchor</w:t>
+                            </w:r>
+                            <w:r>
+                              <w:t xml:space="preserve"> </w:t>
+                            </w:r>
+                            <w:proofErr w:type="gramStart"/>
+                            <w:r>
+                              <w:t>( the</w:t>
+                            </w:r>
+                            <w:proofErr w:type="gramEnd"/>
+                            <w:r>
+                              <w:t xml:space="preserve"> one who follow the Exponential model)</w:t>
+                            </w:r>
+                            <w:r>
+                              <w:t xml:space="preserve">. </w:t>
+                            </w:r>
+                          </w:p>
+                        </w:txbxContent>
+                      </wps:txbx>
+                      <wps:bodyPr rot="0" vert="horz" wrap="square" lIns="91440" tIns="45720" rIns="91440" bIns="45720" anchor="t" anchorCtr="0">
+                        <a:noAutofit/>
+                      </wps:bodyPr>
+                    </wps:wsp>
+                  </a:graphicData>
+                </a:graphic>
+                <wp14:sizeRelH relativeFrom="margin">
+                  <wp14:pctWidth>0</wp14:pctWidth>
+                </wp14:sizeRelH>
+                <wp14:sizeRelV relativeFrom="margin">
+                  <wp14:pctHeight>0</wp14:pctHeight>
+                </wp14:sizeRelV>
+              </wp:anchor>
+            </w:drawing>
+          </mc:Choice>
+          <mc:Fallback>
+            <w:pict>
+              <v:shape w14:anchorId="10B2CCAE" id="_x0000_s1027" type="#_x0000_t202" style="position:absolute;margin-left:248.95pt;margin-top:185.95pt;width:202.2pt;height:153pt;z-index:-251654144;visibility:visible;mso-wrap-style:square;mso-width-percent:0;mso-height-percent:0;mso-wrap-distance-left:9pt;mso-wrap-distance-top:3.6pt;mso-wrap-distance-right:9pt;mso-wrap-distance-bottom:3.6pt;mso-position-horizontal:absolute;mso-position-horizontal-relative:margin;mso-position-vertical:absolute;mso-position-vertical-relative:text;mso-width-percent:0;mso-height-percent:0;mso-width-relative:margin;mso-height-relative:margin;v-text-anchor:top" o:gfxdata="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" o:allowoverlap="f">
+                <v:textbox>
+                  <w:txbxContent>
+                    <w:p>
+                      <w:r>
+                        <w:rPr>
+                          <w:b/>
+                        </w:rPr>
+                        <w:t xml:space="preserve">Scenario </w:t>
+                      </w:r>
+                      <w:r>
+                        <w:rPr>
+                          <w:b/>
+                        </w:rPr>
+                        <w:t>2</w:t>
+                      </w:r>
+                      <w:r>
+                        <w:rPr>
+                          <w:b/>
+                        </w:rPr>
+                        <w:t>:</w:t>
+                      </w:r>
+                      <w:r>
+                        <w:t xml:space="preserve"> </w:t>
+                      </w:r>
+                      <w:r>
+                        <w:t xml:space="preserve">As in the first scenario the points are pretty homogeneous distributed except for some points </w:t>
+                      </w:r>
+                      <w:r>
+                        <w:t>at the bottom left of the graph</w:t>
+                      </w:r>
+                      <w:r>
+                        <w:t>. This is probably due the errors in measurements of the first anchor</w:t>
+                      </w:r>
+                      <w:r>
+                        <w:t xml:space="preserve"> </w:t>
+                      </w:r>
+                      <w:proofErr w:type="gramStart"/>
+                      <w:r>
+                        <w:t>( the</w:t>
+                      </w:r>
+                      <w:proofErr w:type="gramEnd"/>
+                      <w:r>
+                        <w:t xml:space="preserve"> one who follow the Exponential model)</w:t>
+                      </w:r>
+                      <w:r>
+                        <w:t xml:space="preserve">. </w:t>
+                      </w:r>
+                    </w:p>
+                  </w:txbxContent>
+                </v:textbox>
+                <w10:wrap type="tight" anchorx="margin"/>
+              </v:shape>
+            </w:pict>
+          </mc:Fallback>
+        </mc:AlternateContent>
+      </w:r>
+      <w:r>
+        <w:rPr>
+          <w:noProof/>
+        </w:rPr>
         <w:drawing>
-          <wp:inline distT="0" distB="0" distL="0" distR="0">
-            <wp:extent cx="3438144" cy="2560320"/>
-            <wp:effectExtent l="0" t="0" r="0" b="0"/>
-            <wp:docPr id="15" name="Picture 15"/>
+          <wp:anchor distT="0" distB="0" distL="114300" distR="114300" simplePos="0" relativeHeight="251671552" behindDoc="0" locked="0" layoutInCell="1" allowOverlap="1" wp14:anchorId="0C3D38FD" wp14:editId="23C00952">
+            <wp:simplePos x="0" y="0"/>
+            <wp:positionH relativeFrom="column">
+              <wp:posOffset>-164465</wp:posOffset>
+            </wp:positionH>
+            <wp:positionV relativeFrom="paragraph">
+              <wp:posOffset>2095500</wp:posOffset>
+            </wp:positionV>
+            <wp:extent cx="3291840" cy="2468880"/>
+            <wp:effectExtent l="0" t="0" r="3810" b="7620"/>
+            <wp:wrapSquare wrapText="bothSides"/>
+            <wp:docPr id="28" name="Picture 28"/>
             <wp:cNvGraphicFramePr>
               <a:graphicFrameLocks xmlns:a="http://schemas.openxmlformats.org/drawingml/2006/main" noChangeAspect="1"/>
             </wp:cNvGraphicFramePr>
@@ -1623,7 +1991,7 @@
               <a:graphicData uri="http://schemas.openxmlformats.org/drawingml/2006/picture">
                 <pic:pic xmlns:pic="http://schemas.openxmlformats.org/drawingml/2006/picture">
                   <pic:nvPicPr>
-                    <pic:cNvPr id="15" name="s3_points.png"/>
+                    <pic:cNvPr id="28" name="s2_points.png"/>
                     <pic:cNvPicPr/>
                   </pic:nvPicPr>
                   <pic:blipFill>
@@ -1641,7 +2009,7 @@
                   <pic:spPr>
                     <a:xfrm>
                       <a:off x="0" y="0"/>
-                      <a:ext cx="3438144" cy="2560320"/>
+                      <a:ext cx="3291840" cy="2468880"/>
                     </a:xfrm>
                     <a:prstGeom prst="rect">
                       <a:avLst/>
@@ -1650,43 +2018,209 @@
                 </pic:pic>
               </a:graphicData>
             </a:graphic>
-          </wp:inline>
+            <wp14:sizeRelH relativeFrom="page">
+              <wp14:pctWidth>0</wp14:pctWidth>
+            </wp14:sizeRelH>
+            <wp14:sizeRelV relativeFrom="page">
+              <wp14:pctHeight>0</wp14:pctHeight>
+            </wp14:sizeRelV>
+          </wp:anchor>
         </w:drawing>
       </w:r>
     </w:p>
     <w:p>
-      <w:r>
-        <w:lastRenderedPageBreak/>
-        <w:t xml:space="preserve">And these are the plots compared to </w:t>
-      </w:r>
-      <w:proofErr w:type="spellStart"/>
-      <w:r>
-        <w:t>p_</w:t>
-      </w:r>
-      <w:proofErr w:type="gramStart"/>
-      <w:r>
-        <w:t>true</w:t>
-      </w:r>
-      <w:proofErr w:type="spellEnd"/>
-      <w:r>
-        <w:t xml:space="preserve"> :</w:t>
-      </w:r>
-      <w:proofErr w:type="gramEnd"/>
-      <w:r>
+      <w:pPr>
         <w:rPr>
           <w:noProof/>
         </w:rPr>
-        <w:t xml:space="preserve"> </w:t>
-      </w:r>
+      </w:pPr>
       <w:r>
         <w:rPr>
           <w:noProof/>
         </w:rPr>
+        <mc:AlternateContent>
+          <mc:Choice Requires="wps">
+            <w:drawing>
+              <wp:anchor distT="45720" distB="45720" distL="114300" distR="114300" simplePos="0" relativeHeight="251666432" behindDoc="0" locked="0" layoutInCell="1" allowOverlap="0" wp14:anchorId="64B9A46C" wp14:editId="40E5A10B">
+                <wp:simplePos x="0" y="0"/>
+                <wp:positionH relativeFrom="column">
+                  <wp:posOffset>3161665</wp:posOffset>
+                </wp:positionH>
+                <wp:positionV relativeFrom="paragraph">
+                  <wp:posOffset>2560320</wp:posOffset>
+                </wp:positionV>
+                <wp:extent cx="2575560" cy="1889760"/>
+                <wp:effectExtent l="0" t="0" r="15240" b="15240"/>
+                <wp:wrapSquare wrapText="bothSides"/>
+                <wp:docPr id="23" name="Text Box 2"/>
+                <wp:cNvGraphicFramePr>
+                  <a:graphicFrameLocks xmlns:a="http://schemas.openxmlformats.org/drawingml/2006/main"/>
+                </wp:cNvGraphicFramePr>
+                <a:graphic xmlns:a="http://schemas.openxmlformats.org/drawingml/2006/main">
+                  <a:graphicData uri="http://schemas.microsoft.com/office/word/2010/wordprocessingShape">
+                    <wps:wsp>
+                      <wps:cNvSpPr txBox="1">
+                        <a:spLocks noChangeArrowheads="1"/>
+                      </wps:cNvSpPr>
+                      <wps:spPr bwMode="auto">
+                        <a:xfrm>
+                          <a:off x="0" y="0"/>
+                          <a:ext cx="2575560" cy="1889760"/>
+                        </a:xfrm>
+                        <a:prstGeom prst="rect">
+                          <a:avLst/>
+                        </a:prstGeom>
+                        <a:solidFill>
+                          <a:srgbClr val="FFFFFF"/>
+                        </a:solidFill>
+                        <a:ln w="9525">
+                          <a:solidFill>
+                            <a:srgbClr val="000000"/>
+                          </a:solidFill>
+                          <a:miter lim="800000"/>
+                          <a:headEnd/>
+                          <a:tailEnd/>
+                        </a:ln>
+                      </wps:spPr>
+                      <wps:txbx>
+                        <w:txbxContent>
+                          <w:p>
+                            <w:r>
+                              <w:rPr>
+                                <w:b/>
+                              </w:rPr>
+                              <w:t xml:space="preserve">Scenario </w:t>
+                            </w:r>
+                            <w:r>
+                              <w:rPr>
+                                <w:b/>
+                              </w:rPr>
+                              <w:t>3</w:t>
+                            </w:r>
+                            <w:r>
+                              <w:rPr>
+                                <w:b/>
+                              </w:rPr>
+                              <w:t>:</w:t>
+                            </w:r>
+                            <w:r>
+                              <w:t xml:space="preserve"> </w:t>
+                            </w:r>
+                            <w:r>
+                              <w:t xml:space="preserve">The points here are grouped in a position </w:t>
+                            </w:r>
+                            <w:proofErr w:type="gramStart"/>
+                            <w:r>
+                              <w:t>the isn’t</w:t>
+                            </w:r>
+                            <w:proofErr w:type="gramEnd"/>
+                            <w:r>
+                              <w:t xml:space="preserve"> the position of </w:t>
+                            </w:r>
+                            <w:proofErr w:type="spellStart"/>
+                            <w:r>
+                              <w:t>p_true</w:t>
+                            </w:r>
+                            <w:proofErr w:type="spellEnd"/>
+                            <w:r>
+                              <w:t xml:space="preserve"> (</w:t>
+                            </w:r>
+                            <w:r>
+                              <w:t>2, -4) and there are points that are pretty far away from the others. This is probably due the Exponential model used in this scenario</w:t>
+                            </w:r>
+                          </w:p>
+                        </w:txbxContent>
+                      </wps:txbx>
+                      <wps:bodyPr rot="0" vert="horz" wrap="square" lIns="91440" tIns="45720" rIns="91440" bIns="45720" anchor="t" anchorCtr="0">
+                        <a:noAutofit/>
+                      </wps:bodyPr>
+                    </wps:wsp>
+                  </a:graphicData>
+                </a:graphic>
+                <wp14:sizeRelH relativeFrom="margin">
+                  <wp14:pctWidth>0</wp14:pctWidth>
+                </wp14:sizeRelH>
+                <wp14:sizeRelV relativeFrom="margin">
+                  <wp14:pctHeight>0</wp14:pctHeight>
+                </wp14:sizeRelV>
+              </wp:anchor>
+            </w:drawing>
+          </mc:Choice>
+          <mc:Fallback>
+            <w:pict>
+              <v:shape w14:anchorId="64B9A46C" id="_x0000_s1028" type="#_x0000_t202" style="position:absolute;margin-left:248.95pt;margin-top:201.6pt;width:202.8pt;height:148.8pt;z-index:251666432;visibility:visible;mso-wrap-style:square;mso-width-percent:0;mso-height-percent:0;mso-wrap-distance-left:9pt;mso-wrap-distance-top:3.6pt;mso-wrap-distance-right:9pt;mso-wrap-distance-bottom:3.6pt;mso-position-horizontal:absolute;mso-position-horizontal-relative:text;mso-position-vertical:absolute;mso-position-vertical-relative:text;mso-width-percent:0;mso-height-percent:0;mso-width-relative:margin;mso-height-relative:margin;v-text-anchor:top" o:gfxdata="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" o:allowoverlap="f">
+                <v:textbox>
+                  <w:txbxContent>
+                    <w:p>
+                      <w:r>
+                        <w:rPr>
+                          <w:b/>
+                        </w:rPr>
+                        <w:t xml:space="preserve">Scenario </w:t>
+                      </w:r>
+                      <w:r>
+                        <w:rPr>
+                          <w:b/>
+                        </w:rPr>
+                        <w:t>3</w:t>
+                      </w:r>
+                      <w:r>
+                        <w:rPr>
+                          <w:b/>
+                        </w:rPr>
+                        <w:t>:</w:t>
+                      </w:r>
+                      <w:r>
+                        <w:t xml:space="preserve"> </w:t>
+                      </w:r>
+                      <w:r>
+                        <w:t xml:space="preserve">The points here are grouped in a position </w:t>
+                      </w:r>
+                      <w:proofErr w:type="gramStart"/>
+                      <w:r>
+                        <w:t>the isn’t</w:t>
+                      </w:r>
+                      <w:proofErr w:type="gramEnd"/>
+                      <w:r>
+                        <w:t xml:space="preserve"> the position of </w:t>
+                      </w:r>
+                      <w:proofErr w:type="spellStart"/>
+                      <w:r>
+                        <w:t>p_true</w:t>
+                      </w:r>
+                      <w:proofErr w:type="spellEnd"/>
+                      <w:r>
+                        <w:t xml:space="preserve"> (</w:t>
+                      </w:r>
+                      <w:r>
+                        <w:t>2, -4) and there are points that are pretty far away from the others. This is probably due the Exponential model used in this scenario</w:t>
+                      </w:r>
+                    </w:p>
+                  </w:txbxContent>
+                </v:textbox>
+                <w10:wrap type="square"/>
+              </v:shape>
+            </w:pict>
+          </mc:Fallback>
+        </mc:AlternateContent>
+      </w:r>
+      <w:r>
+        <w:rPr>
+          <w:noProof/>
+        </w:rPr>
         <w:drawing>
-          <wp:inline distT="0" distB="0" distL="0" distR="0" wp14:anchorId="0B6F39E4" wp14:editId="450C885D">
-            <wp:extent cx="3438144" cy="2560320"/>
-            <wp:effectExtent l="0" t="0" r="0" b="0"/>
-            <wp:docPr id="16" name="Picture 16"/>
+          <wp:anchor distT="0" distB="0" distL="114300" distR="114300" simplePos="0" relativeHeight="251672576" behindDoc="0" locked="0" layoutInCell="1" allowOverlap="1" wp14:anchorId="1D44B24A" wp14:editId="6F78952D">
+            <wp:simplePos x="0" y="0"/>
+            <wp:positionH relativeFrom="column">
+              <wp:posOffset>-179705</wp:posOffset>
+            </wp:positionH>
+            <wp:positionV relativeFrom="paragraph">
+              <wp:posOffset>2228850</wp:posOffset>
+            </wp:positionV>
+            <wp:extent cx="3291840" cy="2468880"/>
+            <wp:effectExtent l="0" t="0" r="3810" b="7620"/>
+            <wp:wrapSquare wrapText="bothSides"/>
+            <wp:docPr id="29" name="Picture 29"/>
             <wp:cNvGraphicFramePr>
               <a:graphicFrameLocks xmlns:a="http://schemas.openxmlformats.org/drawingml/2006/main" noChangeAspect="1"/>
             </wp:cNvGraphicFramePr>
@@ -1694,7 +2228,7 @@
               <a:graphicData uri="http://schemas.openxmlformats.org/drawingml/2006/picture">
                 <pic:pic xmlns:pic="http://schemas.openxmlformats.org/drawingml/2006/picture">
                   <pic:nvPicPr>
-                    <pic:cNvPr id="16" name="s1_p_true.png"/>
+                    <pic:cNvPr id="29" name="s3_points.png"/>
                     <pic:cNvPicPr/>
                   </pic:nvPicPr>
                   <pic:blipFill>
@@ -1712,7 +2246,7 @@
                   <pic:spPr>
                     <a:xfrm>
                       <a:off x="0" y="0"/>
-                      <a:ext cx="3438144" cy="2560320"/>
+                      <a:ext cx="3291840" cy="2468880"/>
                     </a:xfrm>
                     <a:prstGeom prst="rect">
                       <a:avLst/>
@@ -1721,18 +2255,89 @@
                 </pic:pic>
               </a:graphicData>
             </a:graphic>
-          </wp:inline>
+            <wp14:sizeRelH relativeFrom="page">
+              <wp14:pctWidth>0</wp14:pctWidth>
+            </wp14:sizeRelH>
+            <wp14:sizeRelV relativeFrom="page">
+              <wp14:pctHeight>0</wp14:pctHeight>
+            </wp14:sizeRelV>
+          </wp:anchor>
         </w:drawing>
       </w:r>
-      <w:r>
+    </w:p>
+    <w:p>
+      <w:pPr>
         <w:rPr>
           <w:noProof/>
         </w:rPr>
+      </w:pPr>
+    </w:p>
+    <w:p>
+      <w:pPr>
+        <w:rPr>
+          <w:noProof/>
+        </w:rPr>
+      </w:pPr>
+    </w:p>
+    <w:p>
+      <w:pPr>
+        <w:rPr>
+          <w:noProof/>
+        </w:rPr>
+      </w:pPr>
+    </w:p>
+    <w:p>
+      <w:pPr>
+        <w:rPr>
+          <w:noProof/>
+        </w:rPr>
+      </w:pPr>
+      <w:r>
+        <w:rPr>
+          <w:noProof/>
+        </w:rPr>
+        <w:lastRenderedPageBreak/>
+        <w:t>Here we have another perspective of the resulting points of the least squares estimation of posi</w:t>
+      </w:r>
+      <w:r>
+        <w:rPr>
+          <w:noProof/>
+        </w:rPr>
+        <w:t>tion compared to p_true and the anchors (Please note that not all the resulting points are shown in the graphs for having a better perspective, the distribution of all points is shown in the graphs above)</w:t>
+      </w:r>
+      <w:r>
+        <w:rPr>
+          <w:noProof/>
+        </w:rPr>
+        <w:t>:</w:t>
+      </w:r>
+    </w:p>
+    <w:p>
+      <w:r>
+        <w:rPr>
+          <w:noProof/>
+        </w:rPr>
         <w:drawing>
-          <wp:inline distT="0" distB="0" distL="0" distR="0" wp14:anchorId="27E21F82" wp14:editId="28DF73E1">
-            <wp:extent cx="3438144" cy="2560320"/>
+          <wp:anchor distT="0" distB="0" distL="114300" distR="114300" simplePos="0" relativeHeight="251675648" behindDoc="1" locked="0" layoutInCell="1" allowOverlap="1" wp14:anchorId="2C05226B" wp14:editId="5C0634FE">
+            <wp:simplePos x="0" y="0"/>
+            <wp:positionH relativeFrom="column">
+              <wp:posOffset>2719705</wp:posOffset>
+            </wp:positionH>
+            <wp:positionV relativeFrom="paragraph">
+              <wp:posOffset>214630</wp:posOffset>
+            </wp:positionV>
+            <wp:extent cx="3657600" cy="2743200"/>
             <wp:effectExtent l="0" t="0" r="0" b="0"/>
-            <wp:docPr id="17" name="Picture 17"/>
+            <wp:wrapTight wrapText="bothSides">
+              <wp:wrapPolygon edited="0">
+                <wp:start x="0" y="0"/>
+                <wp:lineTo x="0" y="21450"/>
+                <wp:lineTo x="21488" y="21450"/>
+                <wp:lineTo x="21488" y="0"/>
+                <wp:lineTo x="0" y="0"/>
+              </wp:wrapPolygon>
+            </wp:wrapTight>
+            <wp:docPr id="34" name="Picture 34"/>
             <wp:cNvGraphicFramePr>
               <a:graphicFrameLocks xmlns:a="http://schemas.openxmlformats.org/drawingml/2006/main" noChangeAspect="1"/>
             </wp:cNvGraphicFramePr>
@@ -1740,7 +2345,7 @@
               <a:graphicData uri="http://schemas.openxmlformats.org/drawingml/2006/picture">
                 <pic:pic xmlns:pic="http://schemas.openxmlformats.org/drawingml/2006/picture">
                   <pic:nvPicPr>
-                    <pic:cNvPr id="17" name="s2_p_true.png"/>
+                    <pic:cNvPr id="34" name="s2_p_true.png"/>
                     <pic:cNvPicPr/>
                   </pic:nvPicPr>
                   <pic:blipFill>
@@ -1758,7 +2363,7 @@
                   <pic:spPr>
                     <a:xfrm>
                       <a:off x="0" y="0"/>
-                      <a:ext cx="3438144" cy="2560320"/>
+                      <a:ext cx="3657600" cy="2743200"/>
                     </a:xfrm>
                     <a:prstGeom prst="rect">
                       <a:avLst/>
@@ -1767,20 +2372,32 @@
                 </pic:pic>
               </a:graphicData>
             </a:graphic>
-          </wp:inline>
+            <wp14:sizeRelH relativeFrom="page">
+              <wp14:pctWidth>0</wp14:pctWidth>
+            </wp14:sizeRelH>
+            <wp14:sizeRelV relativeFrom="page">
+              <wp14:pctHeight>0</wp14:pctHeight>
+            </wp14:sizeRelV>
+          </wp:anchor>
         </w:drawing>
       </w:r>
-    </w:p>
-    <w:p>
       <w:r>
         <w:rPr>
           <w:noProof/>
         </w:rPr>
         <w:drawing>
-          <wp:inline distT="0" distB="0" distL="0" distR="0">
-            <wp:extent cx="3447288" cy="2560320"/>
-            <wp:effectExtent l="0" t="0" r="1270" b="0"/>
-            <wp:docPr id="18" name="Picture 18"/>
+          <wp:anchor distT="0" distB="0" distL="114300" distR="114300" simplePos="0" relativeHeight="251674624" behindDoc="0" locked="0" layoutInCell="1" allowOverlap="1" wp14:anchorId="3D8FF849" wp14:editId="5734EAF9">
+            <wp:simplePos x="0" y="0"/>
+            <wp:positionH relativeFrom="column">
+              <wp:posOffset>-610235</wp:posOffset>
+            </wp:positionH>
+            <wp:positionV relativeFrom="paragraph">
+              <wp:posOffset>222250</wp:posOffset>
+            </wp:positionV>
+            <wp:extent cx="3657600" cy="2743200"/>
+            <wp:effectExtent l="0" t="0" r="0" b="0"/>
+            <wp:wrapSquare wrapText="bothSides"/>
+            <wp:docPr id="31" name="Picture 31"/>
             <wp:cNvGraphicFramePr>
               <a:graphicFrameLocks xmlns:a="http://schemas.openxmlformats.org/drawingml/2006/main" noChangeAspect="1"/>
             </wp:cNvGraphicFramePr>
@@ -1788,7 +2405,7 @@
               <a:graphicData uri="http://schemas.openxmlformats.org/drawingml/2006/picture">
                 <pic:pic xmlns:pic="http://schemas.openxmlformats.org/drawingml/2006/picture">
                   <pic:nvPicPr>
-                    <pic:cNvPr id="18" name="s3_p_true.png"/>
+                    <pic:cNvPr id="31" name="s1_p_true.png"/>
                     <pic:cNvPicPr/>
                   </pic:nvPicPr>
                   <pic:blipFill>
@@ -1806,7 +2423,7 @@
                   <pic:spPr>
                     <a:xfrm>
                       <a:off x="0" y="0"/>
-                      <a:ext cx="3447288" cy="2560320"/>
+                      <a:ext cx="3657600" cy="2743200"/>
                     </a:xfrm>
                     <a:prstGeom prst="rect">
                       <a:avLst/>
@@ -1815,36 +2432,34 @@
                 </pic:pic>
               </a:graphicData>
             </a:graphic>
-          </wp:inline>
+            <wp14:sizeRelH relativeFrom="page">
+              <wp14:pctWidth>0</wp14:pctWidth>
+            </wp14:sizeRelH>
+            <wp14:sizeRelV relativeFrom="page">
+              <wp14:pctHeight>0</wp14:pctHeight>
+            </wp14:sizeRelV>
+          </wp:anchor>
         </w:drawing>
       </w:r>
     </w:p>
-    <w:p/>
-    <w:p>
-      <w:r>
-        <w:lastRenderedPageBreak/>
-        <w:t xml:space="preserve">Finally, we overlay the contour plots over the </w:t>
-      </w:r>
-      <w:r>
-        <w:t>estimated points</w:t>
-      </w:r>
-      <w:r>
-        <w:t>.</w:t>
-      </w:r>
-      <w:r>
-        <w:t xml:space="preserve"> These are the results:</w:t>
-      </w:r>
-    </w:p>
     <w:p>
       <w:r>
         <w:rPr>
           <w:noProof/>
         </w:rPr>
         <w:drawing>
-          <wp:inline distT="0" distB="0" distL="0" distR="0">
-            <wp:extent cx="3447288" cy="2560320"/>
-            <wp:effectExtent l="0" t="0" r="1270" b="0"/>
-            <wp:docPr id="19" name="Picture 19"/>
+          <wp:anchor distT="0" distB="0" distL="114300" distR="114300" simplePos="0" relativeHeight="251673600" behindDoc="0" locked="0" layoutInCell="1" allowOverlap="1" wp14:anchorId="6D3AEF71" wp14:editId="0900AC14">
+            <wp:simplePos x="0" y="0"/>
+            <wp:positionH relativeFrom="margin">
+              <wp:posOffset>-640715</wp:posOffset>
+            </wp:positionH>
+            <wp:positionV relativeFrom="paragraph">
+              <wp:posOffset>2736850</wp:posOffset>
+            </wp:positionV>
+            <wp:extent cx="3657600" cy="2743200"/>
+            <wp:effectExtent l="0" t="0" r="0" b="0"/>
+            <wp:wrapSquare wrapText="bothSides"/>
+            <wp:docPr id="33" name="Picture 33"/>
             <wp:cNvGraphicFramePr>
               <a:graphicFrameLocks xmlns:a="http://schemas.openxmlformats.org/drawingml/2006/main" noChangeAspect="1"/>
             </wp:cNvGraphicFramePr>
@@ -1852,7 +2467,7 @@
               <a:graphicData uri="http://schemas.openxmlformats.org/drawingml/2006/picture">
                 <pic:pic xmlns:pic="http://schemas.openxmlformats.org/drawingml/2006/picture">
                   <pic:nvPicPr>
-                    <pic:cNvPr id="19" name="s1_dist.png"/>
+                    <pic:cNvPr id="33" name="s3_p_true.png"/>
                     <pic:cNvPicPr/>
                   </pic:nvPicPr>
                   <pic:blipFill>
@@ -1870,7 +2485,7 @@
                   <pic:spPr>
                     <a:xfrm>
                       <a:off x="0" y="0"/>
-                      <a:ext cx="3447288" cy="2560320"/>
+                      <a:ext cx="3657600" cy="2743200"/>
                     </a:xfrm>
                     <a:prstGeom prst="rect">
                       <a:avLst/>
@@ -1879,104 +2494,26 @@
                 </pic:pic>
               </a:graphicData>
             </a:graphic>
-          </wp:inline>
+            <wp14:sizeRelH relativeFrom="page">
+              <wp14:pctWidth>0</wp14:pctWidth>
+            </wp14:sizeRelH>
+            <wp14:sizeRelV relativeFrom="page">
+              <wp14:pctHeight>0</wp14:pctHeight>
+            </wp14:sizeRelV>
+          </wp:anchor>
         </w:drawing>
       </w:r>
-      <w:r>
-        <w:rPr>
-          <w:noProof/>
-        </w:rPr>
-        <w:drawing>
-          <wp:inline distT="0" distB="0" distL="0" distR="0">
-            <wp:extent cx="3447288" cy="2560320"/>
-            <wp:effectExtent l="0" t="0" r="1270" b="0"/>
-            <wp:docPr id="20" name="Picture 20"/>
-            <wp:cNvGraphicFramePr>
-              <a:graphicFrameLocks xmlns:a="http://schemas.openxmlformats.org/drawingml/2006/main" noChangeAspect="1"/>
-            </wp:cNvGraphicFramePr>
-            <a:graphic xmlns:a="http://schemas.openxmlformats.org/drawingml/2006/main">
-              <a:graphicData uri="http://schemas.openxmlformats.org/drawingml/2006/picture">
-                <pic:pic xmlns:pic="http://schemas.openxmlformats.org/drawingml/2006/picture">
-                  <pic:nvPicPr>
-                    <pic:cNvPr id="20" name="s2_dist.png"/>
-                    <pic:cNvPicPr/>
-                  </pic:nvPicPr>
-                  <pic:blipFill>
-                    <a:blip r:embed="rId24">
-                      <a:extLst>
-                        <a:ext uri="{28A0092B-C50C-407E-A947-70E740481C1C}">
-                          <a14:useLocalDpi xmlns:a14="http://schemas.microsoft.com/office/drawing/2010/main" val="0"/>
-                        </a:ext>
-                      </a:extLst>
-                    </a:blip>
-                    <a:stretch>
-                      <a:fillRect/>
-                    </a:stretch>
-                  </pic:blipFill>
-                  <pic:spPr>
-                    <a:xfrm>
-                      <a:off x="0" y="0"/>
-                      <a:ext cx="3447288" cy="2560320"/>
-                    </a:xfrm>
-                    <a:prstGeom prst="rect">
-                      <a:avLst/>
-                    </a:prstGeom>
-                  </pic:spPr>
-                </pic:pic>
-              </a:graphicData>
-            </a:graphic>
-          </wp:inline>
-        </w:drawing>
-      </w:r>
-      <w:r>
-        <w:rPr>
-          <w:noProof/>
-        </w:rPr>
-        <w:drawing>
-          <wp:inline distT="0" distB="0" distL="0" distR="0">
-            <wp:extent cx="3447288" cy="2560320"/>
-            <wp:effectExtent l="0" t="0" r="1270" b="0"/>
-            <wp:docPr id="21" name="Picture 21"/>
-            <wp:cNvGraphicFramePr>
-              <a:graphicFrameLocks xmlns:a="http://schemas.openxmlformats.org/drawingml/2006/main" noChangeAspect="1"/>
-            </wp:cNvGraphicFramePr>
-            <a:graphic xmlns:a="http://schemas.openxmlformats.org/drawingml/2006/main">
-              <a:graphicData uri="http://schemas.openxmlformats.org/drawingml/2006/picture">
-                <pic:pic xmlns:pic="http://schemas.openxmlformats.org/drawingml/2006/picture">
-                  <pic:nvPicPr>
-                    <pic:cNvPr id="21" name="s3_dist.png"/>
-                    <pic:cNvPicPr/>
-                  </pic:nvPicPr>
-                  <pic:blipFill>
-                    <a:blip r:embed="rId25">
-                      <a:extLst>
-                        <a:ext uri="{28A0092B-C50C-407E-A947-70E740481C1C}">
-                          <a14:useLocalDpi xmlns:a14="http://schemas.microsoft.com/office/drawing/2010/main" val="0"/>
-                        </a:ext>
-                      </a:extLst>
-                    </a:blip>
-                    <a:stretch>
-                      <a:fillRect/>
-                    </a:stretch>
-                  </pic:blipFill>
-                  <pic:spPr>
-                    <a:xfrm>
-                      <a:off x="0" y="0"/>
-                      <a:ext cx="3447288" cy="2560320"/>
-                    </a:xfrm>
-                    <a:prstGeom prst="rect">
-                      <a:avLst/>
-                    </a:prstGeom>
-                  </pic:spPr>
-                </pic:pic>
-              </a:graphicData>
-            </a:graphic>
-          </wp:inline>
-        </w:drawing>
-      </w:r>
-      <w:r>
-        <w:t> </w:t>
-      </w:r>
+    </w:p>
+    <w:p/>
+    <w:p/>
+    <w:p/>
+    <w:p/>
+    <w:p/>
+    <w:p/>
+    <w:p/>
+    <w:p/>
+    <w:p/>
+    <w:p>
       <w:bookmarkStart w:id="0" w:name="_GoBack"/>
       <w:bookmarkEnd w:id="0"/>
     </w:p>
@@ -3172,4 +3709,16 @@
     </a:ext>
   </a:extLst>
 </a:theme>
+</file>
+
+<file path=customXml/item1.xml><?xml version="1.0" encoding="utf-8"?>
+<b:Sources xmlns:b="http://schemas.openxmlformats.org/officeDocument/2006/bibliography" xmlns="http://schemas.openxmlformats.org/officeDocument/2006/bibliography" SelectedStyle="\APASixthEditionOfficeOnline.xsl" StyleName="APA" Version="6"/>
+</file>
+
+<file path=customXml/itemProps1.xml><?xml version="1.0" encoding="utf-8"?>
+<ds:datastoreItem xmlns:ds="http://schemas.openxmlformats.org/officeDocument/2006/customXml" ds:itemID="{CAEFD136-11D8-427D-BD06-D5EBC5A29554}">
+  <ds:schemaRefs>
+    <ds:schemaRef ds:uri="http://schemas.openxmlformats.org/officeDocument/2006/bibliography"/>
+  </ds:schemaRefs>
+</ds:datastoreItem>
 </file>
</xml_diff>

<commit_message>
second assignment started, first function of poly done
</commit_message>
<xml_diff>
--- a/report.docx
+++ b/report.docx
@@ -6491,6 +6491,7 @@
     </w:p>
     <w:p>
       <w:bookmarkStart w:id="0" w:name="_GoBack"/>
+      <w:bookmarkEnd w:id="0"/>
       <w:r>
         <w:rPr>
           <w:noProof/>
@@ -6827,7 +6828,6 @@
           </wp:anchor>
         </w:drawing>
       </w:r>
-      <w:bookmarkEnd w:id="0"/>
     </w:p>
     <w:sectPr>
       <w:pgSz w:w="12240" w:h="15840"/>
@@ -8083,7 +8083,7 @@
 </file>
 
 <file path=customXml/itemProps1.xml><?xml version="1.0" encoding="utf-8"?>
-<ds:datastoreItem xmlns:ds="http://schemas.openxmlformats.org/officeDocument/2006/customXml" ds:itemID="{5E233968-3834-49A9-9A25-DCB53E439FA9}">
+<ds:datastoreItem xmlns:ds="http://schemas.openxmlformats.org/officeDocument/2006/customXml" ds:itemID="{D2476ADA-0F36-4CF2-AAB2-22783E10AFDE}">
   <ds:schemaRefs>
     <ds:schemaRef ds:uri="http://schemas.openxmlformats.org/officeDocument/2006/bibliography"/>
   </ds:schemaRefs>

</xml_diff>